<commit_message>
hld and adding logs
</commit_message>
<xml_diff>
--- a/Docs/HLD.docx
+++ b/Docs/HLD.docx
@@ -1,6 +1,6 @@
 
 <file path=word/document.xml><?xml version="1.0" encoding="utf-8"?>
-<w:document xmlns:wpc="http://schemas.microsoft.com/office/word/2010/wordprocessingCanvas" xmlns:mc="http://schemas.openxmlformats.org/markup-compatibility/2006" xmlns:o="urn:schemas-microsoft-com:office:office" xmlns:r="http://schemas.openxmlformats.org/officeDocument/2006/relationships" xmlns:m="http://schemas.openxmlformats.org/officeDocument/2006/math" xmlns:v="urn:schemas-microsoft-com:vml" xmlns:wp14="http://schemas.microsoft.com/office/word/2010/wordprocessingDrawing" xmlns:wp="http://schemas.openxmlformats.org/drawingml/2006/wordprocessingDrawing" xmlns:w10="urn:schemas-microsoft-com:office:word" xmlns:w="http://schemas.openxmlformats.org/wordprocessingml/2006/main" xmlns:w14="http://schemas.microsoft.com/office/word/2010/wordml" xmlns:w15="http://schemas.microsoft.com/office/word/2012/wordml" xmlns:wpg="http://schemas.microsoft.com/office/word/2010/wordprocessingGroup" xmlns:wpi="http://schemas.microsoft.com/office/word/2010/wordprocessingInk" xmlns:wne="http://schemas.microsoft.com/office/word/2006/wordml" xmlns:wps="http://schemas.microsoft.com/office/word/2010/wordprocessingShape" mc:Ignorable="w14 w15 wp14">
+<w:document xmlns:wpc="http://schemas.microsoft.com/office/word/2010/wordprocessingCanvas" xmlns:cx="http://schemas.microsoft.com/office/drawing/2014/chartex" xmlns:cx1="http://schemas.microsoft.com/office/drawing/2015/9/8/chartex" xmlns:cx2="http://schemas.microsoft.com/office/drawing/2015/10/21/chartex" xmlns:cx3="http://schemas.microsoft.com/office/drawing/2016/5/9/chartex" xmlns:cx4="http://schemas.microsoft.com/office/drawing/2016/5/10/chartex" xmlns:cx5="http://schemas.microsoft.com/office/drawing/2016/5/11/chartex" xmlns:cx6="http://schemas.microsoft.com/office/drawing/2016/5/12/chartex" xmlns:cx7="http://schemas.microsoft.com/office/drawing/2016/5/13/chartex" xmlns:cx8="http://schemas.microsoft.com/office/drawing/2016/5/14/chartex" xmlns:mc="http://schemas.openxmlformats.org/markup-compatibility/2006" xmlns:aink="http://schemas.microsoft.com/office/drawing/2016/ink" xmlns:o="urn:schemas-microsoft-com:office:office" xmlns:r="http://schemas.openxmlformats.org/officeDocument/2006/relationships" xmlns:m="http://schemas.openxmlformats.org/officeDocument/2006/math" xmlns:v="urn:schemas-microsoft-com:vml" xmlns:wp14="http://schemas.microsoft.com/office/word/2010/wordprocessingDrawing" xmlns:wp="http://schemas.openxmlformats.org/drawingml/2006/wordprocessingDrawing" xmlns:w10="urn:schemas-microsoft-com:office:word" xmlns:w="http://schemas.openxmlformats.org/wordprocessingml/2006/main" xmlns:w14="http://schemas.microsoft.com/office/word/2010/wordml" xmlns:w15="http://schemas.microsoft.com/office/word/2012/wordml" xmlns:w16se="http://schemas.microsoft.com/office/word/2015/wordml/symex" xmlns:wpg="http://schemas.microsoft.com/office/word/2010/wordprocessingGroup" xmlns:wpi="http://schemas.microsoft.com/office/word/2010/wordprocessingInk" xmlns:wne="http://schemas.microsoft.com/office/word/2006/wordml" xmlns:wps="http://schemas.microsoft.com/office/word/2010/wordprocessingShape" mc:Ignorable="w14 w15 w16se wp14">
   <w:body>
     <w:p>
       <w:pPr>
@@ -12,6 +12,7 @@
           <w:szCs w:val="24"/>
         </w:rPr>
       </w:pPr>
+      <w:proofErr w:type="spellStart"/>
       <w:r>
         <w:rPr>
           <w:rFonts w:asciiTheme="minorBidi" w:eastAsia="Times New Roman" w:hAnsiTheme="minorBidi"/>
@@ -19,7 +20,17 @@
           <w:sz w:val="52"/>
           <w:szCs w:val="52"/>
         </w:rPr>
-        <w:t>Algo-trading market client HLD</w:t>
+        <w:t>Algo</w:t>
+      </w:r>
+      <w:proofErr w:type="spellEnd"/>
+      <w:r>
+        <w:rPr>
+          <w:rFonts w:asciiTheme="minorBidi" w:eastAsia="Times New Roman" w:hAnsiTheme="minorBidi"/>
+          <w:color w:val="000000"/>
+          <w:sz w:val="52"/>
+          <w:szCs w:val="52"/>
+        </w:rPr>
+        <w:t>-trading market client HLD</w:t>
       </w:r>
     </w:p>
     <w:p>
@@ -339,7 +350,23 @@
           <w:rFonts w:asciiTheme="minorBidi" w:eastAsia="Times New Roman" w:hAnsiTheme="minorBidi"/>
           <w:color w:val="3E3E3E"/>
         </w:rPr>
-        <w:t>" (the user wouldn't need to click on more than 3 button in order to perform an action).</w:t>
+        <w:t xml:space="preserve">" (the user wouldn't need to click on more than 3 </w:t>
+      </w:r>
+      <w:proofErr w:type="gramStart"/>
+      <w:r>
+        <w:rPr>
+          <w:rFonts w:asciiTheme="minorBidi" w:eastAsia="Times New Roman" w:hAnsiTheme="minorBidi"/>
+          <w:color w:val="3E3E3E"/>
+        </w:rPr>
+        <w:t>button</w:t>
+      </w:r>
+      <w:proofErr w:type="gramEnd"/>
+      <w:r>
+        <w:rPr>
+          <w:rFonts w:asciiTheme="minorBidi" w:eastAsia="Times New Roman" w:hAnsiTheme="minorBidi"/>
+          <w:color w:val="3E3E3E"/>
+        </w:rPr>
+        <w:t xml:space="preserve"> in order to perform an action).</w:t>
       </w:r>
       <w:r>
         <w:rPr>
@@ -838,7 +865,23 @@
           <w:rFonts w:asciiTheme="minorBidi" w:eastAsia="Times New Roman" w:hAnsiTheme="minorBidi"/>
           <w:color w:val="000000"/>
         </w:rPr>
-        <w:t>All the data is stored and processed in the Market Server. Control over the user's assets is done by sending requests for market actions to the Market Server. The business layers receives requests from the user via the GUI and returns the responses received by the internal process of the server.</w:t>
+        <w:t xml:space="preserve">All the data is stored and processed in the Market Server. Control over the user's assets is done by sending requests for market actions to the Market Server. The business layers </w:t>
+      </w:r>
+      <w:proofErr w:type="gramStart"/>
+      <w:r>
+        <w:rPr>
+          <w:rFonts w:asciiTheme="minorBidi" w:eastAsia="Times New Roman" w:hAnsiTheme="minorBidi"/>
+          <w:color w:val="000000"/>
+        </w:rPr>
+        <w:t>receives</w:t>
+      </w:r>
+      <w:proofErr w:type="gramEnd"/>
+      <w:r>
+        <w:rPr>
+          <w:rFonts w:asciiTheme="minorBidi" w:eastAsia="Times New Roman" w:hAnsiTheme="minorBidi"/>
+          <w:color w:val="000000"/>
+        </w:rPr>
+        <w:t xml:space="preserve"> requests from the user via the GUI and returns the responses received by the internal process of the server.</w:t>
       </w:r>
     </w:p>
     <w:p>
@@ -986,12 +1029,21 @@
           <w:color w:val="000000"/>
         </w:rPr>
       </w:pPr>
-      <w:r>
-        <w:rPr>
-          <w:rFonts w:asciiTheme="minorBidi" w:eastAsia="Times New Roman" w:hAnsiTheme="minorBidi"/>
-          <w:color w:val="000000"/>
-        </w:rPr>
-        <w:t>In order to prevent replay attacks the server supports a new authentication system that incorporates NONCE inside the encrypted message.</w:t>
+      <w:proofErr w:type="gramStart"/>
+      <w:r>
+        <w:rPr>
+          <w:rFonts w:asciiTheme="minorBidi" w:eastAsia="Times New Roman" w:hAnsiTheme="minorBidi"/>
+          <w:color w:val="000000"/>
+        </w:rPr>
+        <w:t>In order to</w:t>
+      </w:r>
+      <w:proofErr w:type="gramEnd"/>
+      <w:r>
+        <w:rPr>
+          <w:rFonts w:asciiTheme="minorBidi" w:eastAsia="Times New Roman" w:hAnsiTheme="minorBidi"/>
+          <w:color w:val="000000"/>
+        </w:rPr>
+        <w:t xml:space="preserve"> prevent replay attacks the server supports a new authentication system that incorporates NONCE inside the encrypted message.</w:t>
       </w:r>
     </w:p>
     <w:p>
@@ -1089,8 +1141,6 @@
         </w:rPr>
         <w:t xml:space="preserve"> (either by using sending query requests or querying the SQL database)</w:t>
       </w:r>
-      <w:bookmarkStart w:id="0" w:name="_GoBack"/>
-      <w:bookmarkEnd w:id="0"/>
       <w:r>
         <w:rPr>
           <w:rFonts w:asciiTheme="minorBidi" w:eastAsia="Times New Roman" w:hAnsiTheme="minorBidi"/>
@@ -1121,7 +1171,23 @@
           <w:rFonts w:asciiTheme="minorBidi" w:eastAsia="Times New Roman" w:hAnsiTheme="minorBidi"/>
           <w:color w:val="000000"/>
         </w:rPr>
-        <w:t xml:space="preserve">The user is able to configure a separate AMA </w:t>
+        <w:t xml:space="preserve">The user </w:t>
+      </w:r>
+      <w:proofErr w:type="gramStart"/>
+      <w:r>
+        <w:rPr>
+          <w:rFonts w:asciiTheme="minorBidi" w:eastAsia="Times New Roman" w:hAnsiTheme="minorBidi"/>
+          <w:color w:val="000000"/>
+        </w:rPr>
+        <w:t>is able to</w:t>
+      </w:r>
+      <w:proofErr w:type="gramEnd"/>
+      <w:r>
+        <w:rPr>
+          <w:rFonts w:asciiTheme="minorBidi" w:eastAsia="Times New Roman" w:hAnsiTheme="minorBidi"/>
+          <w:color w:val="000000"/>
+        </w:rPr>
+        <w:t xml:space="preserve"> configure a separate AMA </w:t>
       </w:r>
     </w:p>
     <w:p>
@@ -1298,14 +1364,46 @@
         <w:rPr>
           <w:rFonts w:asciiTheme="minorBidi" w:eastAsia="Times New Roman" w:hAnsiTheme="minorBidi"/>
           <w:color w:val="000000"/>
-        </w:rPr>
-      </w:pPr>
-      <w:r>
-        <w:rPr>
-          <w:rFonts w:asciiTheme="minorBidi" w:eastAsia="Times New Roman" w:hAnsiTheme="minorBidi"/>
-          <w:color w:val="000000"/>
-        </w:rPr>
-        <w:t>All requests sent and their responses are recorded in a history file.</w:t>
+          <w:u w:val="single"/>
+        </w:rPr>
+      </w:pPr>
+      <w:r>
+        <w:rPr>
+          <w:rFonts w:asciiTheme="minorBidi" w:eastAsia="Times New Roman" w:hAnsiTheme="minorBidi"/>
+          <w:color w:val="000000"/>
+          <w:u w:val="single"/>
+        </w:rPr>
+        <w:t>User history:</w:t>
+      </w:r>
+    </w:p>
+    <w:p>
+      <w:pPr>
+        <w:bidi w:val="0"/>
+        <w:rPr>
+          <w:rFonts w:asciiTheme="minorBidi" w:eastAsia="Times New Roman" w:hAnsiTheme="minorBidi"/>
+          <w:color w:val="000000"/>
+        </w:rPr>
+      </w:pPr>
+      <w:r>
+        <w:rPr>
+          <w:rFonts w:asciiTheme="minorBidi" w:eastAsia="Times New Roman" w:hAnsiTheme="minorBidi"/>
+          <w:color w:val="000000"/>
+        </w:rPr>
+        <w:t xml:space="preserve">All </w:t>
+      </w:r>
+      <w:r>
+        <w:rPr>
+          <w:rFonts w:asciiTheme="minorBidi" w:eastAsia="Times New Roman" w:hAnsiTheme="minorBidi"/>
+          <w:color w:val="000000"/>
+        </w:rPr>
+        <w:t xml:space="preserve">the user </w:t>
+      </w:r>
+      <w:r>
+        <w:rPr>
+          <w:rFonts w:asciiTheme="minorBidi" w:eastAsia="Times New Roman" w:hAnsiTheme="minorBidi"/>
+          <w:color w:val="000000"/>
+        </w:rPr>
+        <w:t>requests sent and their responses are recorded in a history file.</w:t>
       </w:r>
     </w:p>
     <w:p>
@@ -1323,6 +1421,160 @@
         </w:rPr>
         <w:t>The history is viewable inside the GUI.</w:t>
       </w:r>
+    </w:p>
+    <w:p>
+      <w:pPr>
+        <w:bidi w:val="0"/>
+        <w:rPr>
+          <w:rFonts w:asciiTheme="minorBidi" w:eastAsia="Times New Roman" w:hAnsiTheme="minorBidi"/>
+          <w:color w:val="000000"/>
+        </w:rPr>
+      </w:pPr>
+    </w:p>
+    <w:p>
+      <w:pPr>
+        <w:bidi w:val="0"/>
+        <w:rPr>
+          <w:rFonts w:asciiTheme="minorBidi" w:eastAsia="Times New Roman" w:hAnsiTheme="minorBidi"/>
+          <w:color w:val="000000"/>
+          <w:u w:val="single"/>
+        </w:rPr>
+      </w:pPr>
+      <w:r>
+        <w:rPr>
+          <w:rFonts w:asciiTheme="minorBidi" w:eastAsia="Times New Roman" w:hAnsiTheme="minorBidi"/>
+          <w:color w:val="000000"/>
+          <w:u w:val="single"/>
+        </w:rPr>
+        <w:t>General history:</w:t>
+      </w:r>
+    </w:p>
+    <w:p>
+      <w:pPr>
+        <w:bidi w:val="0"/>
+        <w:rPr>
+          <w:rFonts w:asciiTheme="minorBidi" w:eastAsia="Times New Roman" w:hAnsiTheme="minorBidi"/>
+          <w:color w:val="000000"/>
+        </w:rPr>
+      </w:pPr>
+      <w:r>
+        <w:rPr>
+          <w:rFonts w:asciiTheme="minorBidi" w:eastAsia="Times New Roman" w:hAnsiTheme="minorBidi"/>
+          <w:color w:val="000000"/>
+        </w:rPr>
+        <w:t xml:space="preserve">All market transactions </w:t>
+      </w:r>
+      <w:r>
+        <w:rPr>
+          <w:rFonts w:asciiTheme="minorBidi" w:eastAsia="Times New Roman" w:hAnsiTheme="minorBidi"/>
+          <w:color w:val="000000"/>
+        </w:rPr>
+        <w:t xml:space="preserve">that </w:t>
+      </w:r>
+      <w:r>
+        <w:rPr>
+          <w:rFonts w:asciiTheme="minorBidi" w:eastAsia="Times New Roman" w:hAnsiTheme="minorBidi"/>
+          <w:color w:val="000000"/>
+          <w:lang w:val="en"/>
+        </w:rPr>
+        <w:t>occur</w:t>
+      </w:r>
+      <w:r>
+        <w:rPr>
+          <w:rFonts w:asciiTheme="minorBidi" w:eastAsia="Times New Roman" w:hAnsiTheme="minorBidi"/>
+          <w:color w:val="000000"/>
+        </w:rPr>
+        <w:t xml:space="preserve"> is saved in history Data Base.</w:t>
+      </w:r>
+    </w:p>
+    <w:p>
+      <w:pPr>
+        <w:bidi w:val="0"/>
+        <w:rPr>
+          <w:rFonts w:asciiTheme="minorBidi" w:eastAsia="Times New Roman" w:hAnsiTheme="minorBidi"/>
+          <w:color w:val="000000"/>
+        </w:rPr>
+      </w:pPr>
+      <w:r>
+        <w:rPr>
+          <w:rFonts w:asciiTheme="minorBidi" w:eastAsia="Times New Roman" w:hAnsiTheme="minorBidi"/>
+          <w:color w:val="000000"/>
+        </w:rPr>
+        <w:t>The AMA use this information and make buy and sell request, in</w:t>
+      </w:r>
+      <w:r>
+        <w:rPr>
+          <w:rFonts w:asciiTheme="minorBidi" w:eastAsia="Times New Roman" w:hAnsiTheme="minorBidi"/>
+          <w:color w:val="000000"/>
+          <w:lang w:val="en"/>
+        </w:rPr>
+        <w:t xml:space="preserve"> smarter way</w:t>
+      </w:r>
+      <w:r>
+        <w:rPr>
+          <w:rFonts w:asciiTheme="minorBidi" w:eastAsia="Times New Roman" w:hAnsiTheme="minorBidi"/>
+          <w:color w:val="000000"/>
+        </w:rPr>
+        <w:t>.</w:t>
+      </w:r>
+    </w:p>
+    <w:p>
+      <w:pPr>
+        <w:bidi w:val="0"/>
+        <w:rPr>
+          <w:rFonts w:asciiTheme="minorBidi" w:eastAsia="Times New Roman" w:hAnsiTheme="minorBidi"/>
+          <w:color w:val="000000"/>
+        </w:rPr>
+      </w:pPr>
+      <w:r>
+        <w:rPr>
+          <w:rFonts w:asciiTheme="minorBidi" w:eastAsia="Times New Roman" w:hAnsiTheme="minorBidi"/>
+          <w:color w:val="000000"/>
+        </w:rPr>
+        <w:t xml:space="preserve">The user can access this information by statistic. It is </w:t>
+      </w:r>
+      <w:r>
+        <w:rPr>
+          <w:rFonts w:asciiTheme="minorBidi" w:eastAsia="Times New Roman" w:hAnsiTheme="minorBidi"/>
+          <w:color w:val="000000"/>
+          <w:lang w:val="en"/>
+        </w:rPr>
+        <w:t>displayed</w:t>
+      </w:r>
+      <w:r>
+        <w:rPr>
+          <w:rFonts w:asciiTheme="minorBidi" w:eastAsia="Times New Roman" w:hAnsiTheme="minorBidi"/>
+          <w:color w:val="000000"/>
+        </w:rPr>
+        <w:t xml:space="preserve"> as </w:t>
+      </w:r>
+      <w:proofErr w:type="gramStart"/>
+      <w:r>
+        <w:rPr>
+          <w:rFonts w:asciiTheme="minorBidi" w:eastAsia="Times New Roman" w:hAnsiTheme="minorBidi"/>
+          <w:color w:val="000000"/>
+        </w:rPr>
+        <w:t>a graphs</w:t>
+      </w:r>
+      <w:proofErr w:type="gramEnd"/>
+      <w:r>
+        <w:rPr>
+          <w:rFonts w:asciiTheme="minorBidi" w:eastAsia="Times New Roman" w:hAnsiTheme="minorBidi"/>
+          <w:color w:val="000000"/>
+        </w:rPr>
+        <w:t>.</w:t>
+      </w:r>
+    </w:p>
+    <w:p>
+      <w:pPr>
+        <w:bidi w:val="0"/>
+        <w:rPr>
+          <w:rFonts w:asciiTheme="minorBidi" w:eastAsia="Times New Roman" w:hAnsiTheme="minorBidi"/>
+          <w:color w:val="000000"/>
+        </w:rPr>
+      </w:pPr>
+      <w:bookmarkStart w:id="0" w:name="_GoBack"/>
+      <w:bookmarkEnd w:id="0"/>
     </w:p>
     <w:p>
       <w:pPr>
@@ -1394,7 +1646,7 @@
 </file>
 
 <file path=word/numbering.xml><?xml version="1.0" encoding="utf-8"?>
-<w:numbering xmlns:wpc="http://schemas.microsoft.com/office/word/2010/wordprocessingCanvas" xmlns:mc="http://schemas.openxmlformats.org/markup-compatibility/2006" xmlns:o="urn:schemas-microsoft-com:office:office" xmlns:r="http://schemas.openxmlformats.org/officeDocument/2006/relationships" xmlns:m="http://schemas.openxmlformats.org/officeDocument/2006/math" xmlns:v="urn:schemas-microsoft-com:vml" xmlns:wp14="http://schemas.microsoft.com/office/word/2010/wordprocessingDrawing" xmlns:wp="http://schemas.openxmlformats.org/drawingml/2006/wordprocessingDrawing" xmlns:w10="urn:schemas-microsoft-com:office:word" xmlns:w="http://schemas.openxmlformats.org/wordprocessingml/2006/main" xmlns:w14="http://schemas.microsoft.com/office/word/2010/wordml" xmlns:w15="http://schemas.microsoft.com/office/word/2012/wordml" xmlns:wpg="http://schemas.microsoft.com/office/word/2010/wordprocessingGroup" xmlns:wpi="http://schemas.microsoft.com/office/word/2010/wordprocessingInk" xmlns:wne="http://schemas.microsoft.com/office/word/2006/wordml" xmlns:wps="http://schemas.microsoft.com/office/word/2010/wordprocessingShape" mc:Ignorable="w14 w15 wp14">
+<w:numbering xmlns:wpc="http://schemas.microsoft.com/office/word/2010/wordprocessingCanvas" xmlns:cx="http://schemas.microsoft.com/office/drawing/2014/chartex" xmlns:cx1="http://schemas.microsoft.com/office/drawing/2015/9/8/chartex" xmlns:cx2="http://schemas.microsoft.com/office/drawing/2015/10/21/chartex" xmlns:cx3="http://schemas.microsoft.com/office/drawing/2016/5/9/chartex" xmlns:cx4="http://schemas.microsoft.com/office/drawing/2016/5/10/chartex" xmlns:cx5="http://schemas.microsoft.com/office/drawing/2016/5/11/chartex" xmlns:cx6="http://schemas.microsoft.com/office/drawing/2016/5/12/chartex" xmlns:cx7="http://schemas.microsoft.com/office/drawing/2016/5/13/chartex" xmlns:cx8="http://schemas.microsoft.com/office/drawing/2016/5/14/chartex" xmlns:mc="http://schemas.openxmlformats.org/markup-compatibility/2006" xmlns:aink="http://schemas.microsoft.com/office/drawing/2016/ink" xmlns:o="urn:schemas-microsoft-com:office:office" xmlns:r="http://schemas.openxmlformats.org/officeDocument/2006/relationships" xmlns:m="http://schemas.openxmlformats.org/officeDocument/2006/math" xmlns:v="urn:schemas-microsoft-com:vml" xmlns:wp14="http://schemas.microsoft.com/office/word/2010/wordprocessingDrawing" xmlns:wp="http://schemas.openxmlformats.org/drawingml/2006/wordprocessingDrawing" xmlns:w10="urn:schemas-microsoft-com:office:word" xmlns:w="http://schemas.openxmlformats.org/wordprocessingml/2006/main" xmlns:w14="http://schemas.microsoft.com/office/word/2010/wordml" xmlns:w15="http://schemas.microsoft.com/office/word/2012/wordml" xmlns:w16se="http://schemas.microsoft.com/office/word/2015/wordml/symex" xmlns:wpg="http://schemas.microsoft.com/office/word/2010/wordprocessingGroup" xmlns:wpi="http://schemas.microsoft.com/office/word/2010/wordprocessingInk" xmlns:wne="http://schemas.microsoft.com/office/word/2006/wordml" xmlns:wps="http://schemas.microsoft.com/office/word/2010/wordprocessingShape" mc:Ignorable="w14 w15 w16se wp14">
   <w:abstractNum w:abstractNumId="0" w15:restartNumberingAfterBreak="0">
     <w:nsid w:val="53B34FAF"/>
     <w:multiLevelType w:val="hybridMultilevel"/>
@@ -1723,7 +1975,7 @@
 </file>
 
 <file path=word/styles.xml><?xml version="1.0" encoding="utf-8"?>
-<w:styles xmlns:mc="http://schemas.openxmlformats.org/markup-compatibility/2006" xmlns:r="http://schemas.openxmlformats.org/officeDocument/2006/relationships" xmlns:w="http://schemas.openxmlformats.org/wordprocessingml/2006/main" xmlns:w14="http://schemas.microsoft.com/office/word/2010/wordml" xmlns:w15="http://schemas.microsoft.com/office/word/2012/wordml" mc:Ignorable="w14 w15">
+<w:styles xmlns:mc="http://schemas.openxmlformats.org/markup-compatibility/2006" xmlns:r="http://schemas.openxmlformats.org/officeDocument/2006/relationships" xmlns:w="http://schemas.openxmlformats.org/wordprocessingml/2006/main" xmlns:w14="http://schemas.microsoft.com/office/word/2010/wordml" xmlns:w15="http://schemas.microsoft.com/office/word/2012/wordml" xmlns:w16se="http://schemas.microsoft.com/office/word/2015/wordml/symex" mc:Ignorable="w14 w15 w16se">
   <w:docDefaults>
     <w:rPrDefault>
       <w:rPr>
@@ -1739,7 +1991,7 @@
       </w:pPr>
     </w:pPrDefault>
   </w:docDefaults>
-  <w:latentStyles w:defLockedState="0" w:defUIPriority="99" w:defSemiHidden="0" w:defUnhideWhenUsed="0" w:defQFormat="0" w:count="371">
+  <w:latentStyles w:defLockedState="0" w:defUIPriority="99" w:defSemiHidden="0" w:defUnhideWhenUsed="0" w:defQFormat="0" w:count="374">
     <w:lsdException w:name="Normal" w:uiPriority="0" w:qFormat="1"/>
     <w:lsdException w:name="heading 1" w:uiPriority="9" w:qFormat="1"/>
     <w:lsdException w:name="heading 2" w:semiHidden="1" w:uiPriority="9" w:unhideWhenUsed="1" w:qFormat="1"/>
@@ -1845,7 +2097,6 @@
     <w:lsdException w:name="HTML Sample" w:semiHidden="1" w:unhideWhenUsed="1"/>
     <w:lsdException w:name="HTML Typewriter" w:semiHidden="1" w:unhideWhenUsed="1"/>
     <w:lsdException w:name="HTML Variable" w:semiHidden="1" w:unhideWhenUsed="1"/>
-    <w:lsdException w:name="Normal Table" w:semiHidden="1" w:unhideWhenUsed="1"/>
     <w:lsdException w:name="annotation subject" w:semiHidden="1" w:unhideWhenUsed="1"/>
     <w:lsdException w:name="No List" w:semiHidden="1" w:unhideWhenUsed="1"/>
     <w:lsdException w:name="Outline List 1" w:semiHidden="1" w:unhideWhenUsed="1"/>
@@ -1890,7 +2141,6 @@
     <w:lsdException w:name="Table Professional" w:semiHidden="1" w:unhideWhenUsed="1"/>
     <w:lsdException w:name="Table Subtle 1" w:semiHidden="1" w:unhideWhenUsed="1"/>
     <w:lsdException w:name="Table Subtle 2" w:semiHidden="1" w:unhideWhenUsed="1"/>
-    <w:lsdException w:name="Table Web 1" w:semiHidden="1" w:unhideWhenUsed="1"/>
     <w:lsdException w:name="Table Web 2" w:semiHidden="1" w:unhideWhenUsed="1"/>
     <w:lsdException w:name="Table Web 3" w:semiHidden="1" w:unhideWhenUsed="1"/>
     <w:lsdException w:name="Balloon Text" w:semiHidden="1" w:unhideWhenUsed="1"/>
@@ -2111,6 +2361,9 @@
     <w:lsdException w:name="List Table 5 Dark Accent 6" w:uiPriority="50"/>
     <w:lsdException w:name="List Table 6 Colorful Accent 6" w:uiPriority="51"/>
     <w:lsdException w:name="List Table 7 Colorful Accent 6" w:uiPriority="52"/>
+    <w:lsdException w:name="Mention" w:semiHidden="1" w:unhideWhenUsed="1"/>
+    <w:lsdException w:name="Smart Hyperlink" w:semiHidden="1" w:unhideWhenUsed="1"/>
+    <w:lsdException w:name="Hashtag" w:semiHidden="1" w:unhideWhenUsed="1"/>
   </w:latentStyles>
   <w:style w:type="paragraph" w:default="1" w:styleId="Normal">
     <w:name w:val="Normal"/>
@@ -2187,7 +2440,6 @@
   <w:style w:type="character" w:default="1" w:styleId="DefaultParagraphFont">
     <w:name w:val="Default Paragraph Font"/>
     <w:uiPriority w:val="1"/>
-    <w:semiHidden/>
     <w:unhideWhenUsed/>
   </w:style>
   <w:style w:type="table" w:default="1" w:styleId="TableNormal">
@@ -2280,6 +2532,36 @@
       <w:color w:val="1F4D78" w:themeColor="accent1" w:themeShade="7F"/>
       <w:sz w:val="24"/>
       <w:szCs w:val="24"/>
+    </w:rPr>
+  </w:style>
+  <w:style w:type="paragraph" w:styleId="HTMLPreformatted">
+    <w:name w:val="HTML Preformatted"/>
+    <w:basedOn w:val="Normal"/>
+    <w:link w:val="HTMLPreformattedChar"/>
+    <w:uiPriority w:val="99"/>
+    <w:semiHidden/>
+    <w:unhideWhenUsed/>
+    <w:rsid w:val="00D51394"/>
+    <w:pPr>
+      <w:spacing w:after="0" w:line="240" w:lineRule="auto"/>
+    </w:pPr>
+    <w:rPr>
+      <w:rFonts w:ascii="Consolas" w:hAnsi="Consolas"/>
+      <w:sz w:val="20"/>
+      <w:szCs w:val="20"/>
+    </w:rPr>
+  </w:style>
+  <w:style w:type="character" w:customStyle="1" w:styleId="HTMLPreformattedChar">
+    <w:name w:val="HTML Preformatted Char"/>
+    <w:basedOn w:val="DefaultParagraphFont"/>
+    <w:link w:val="HTMLPreformatted"/>
+    <w:uiPriority w:val="99"/>
+    <w:semiHidden/>
+    <w:rsid w:val="00D51394"/>
+    <w:rPr>
+      <w:rFonts w:ascii="Consolas" w:hAnsi="Consolas"/>
+      <w:sz w:val="20"/>
+      <w:szCs w:val="20"/>
     </w:rPr>
   </w:style>
 </w:styles>

</xml_diff>